<commit_message>
part 4 finished -- formatting output and adding p3
</commit_message>
<xml_diff>
--- a/02_closest_pair_files/closest_pair_graph_with_randomized.docx
+++ b/02_closest_pair_files/closest_pair_graph_with_randomized.docx
@@ -18,8 +18,6 @@
         </w:rPr>
         <w:t>Spandan Das</w:t>
       </w:r>
-      <w:bookmarkStart w:id="0" w:name="_GoBack"/>
-      <w:bookmarkEnd w:id="0"/>
     </w:p>
     <w:p>
       <w:pPr>
@@ -96,10 +94,10 @@
           <w:noProof/>
         </w:rPr>
         <w:drawing>
-          <wp:inline distT="0" distB="0" distL="0" distR="0" wp14:anchorId="0D65AF2F" wp14:editId="7C27F570">
-            <wp:extent cx="8024281" cy="4823460"/>
+          <wp:inline distT="0" distB="0" distL="0" distR="0" wp14:anchorId="040AEFA7" wp14:editId="640D9972">
+            <wp:extent cx="8157385" cy="4903470"/>
             <wp:effectExtent l="0" t="0" r="0" b="0"/>
-            <wp:docPr id="2" name="Picture 2"/>
+            <wp:docPr id="4" name="Picture 4"/>
             <wp:cNvGraphicFramePr>
               <a:graphicFrameLocks xmlns:a="http://schemas.openxmlformats.org/drawingml/2006/main" noChangeAspect="1"/>
             </wp:cNvGraphicFramePr>
@@ -107,7 +105,7 @@
               <a:graphicData uri="http://schemas.openxmlformats.org/drawingml/2006/picture">
                 <pic:pic xmlns:pic="http://schemas.openxmlformats.org/drawingml/2006/picture">
                   <pic:nvPicPr>
-                    <pic:cNvPr id="0" name="Picture 2"/>
+                    <pic:cNvPr id="0" name="Picture 3"/>
                     <pic:cNvPicPr>
                       <a:picLocks noChangeAspect="1" noChangeArrowheads="1"/>
                     </pic:cNvPicPr>
@@ -128,7 +126,7 @@
                   <pic:spPr bwMode="auto">
                     <a:xfrm>
                       <a:off x="0" y="0"/>
-                      <a:ext cx="8040949" cy="4833479"/>
+                      <a:ext cx="8175732" cy="4914499"/>
                     </a:xfrm>
                     <a:prstGeom prst="rect">
                       <a:avLst/>
@@ -141,6 +139,8 @@
           </wp:inline>
         </w:drawing>
       </w:r>
+      <w:bookmarkStart w:id="0" w:name="_GoBack"/>
+      <w:bookmarkEnd w:id="0"/>
     </w:p>
     <w:sectPr>
       <w:pgSz w:w="15840" w:h="12240" w:orient="landscape" w:code="1"/>

</xml_diff>